<commit_message>
próximo: incluir figuras das implicações
</commit_message>
<xml_diff>
--- a/1_to_compile_dissertacao_EM_USO/CongSAD.docx
+++ b/1_to_compile_dissertacao_EM_USO/CongSAD.docx
@@ -1645,6 +1645,14 @@
         <w:t xml:space="preserve">Figura 1.1: Sensitivity analysis of Moran’s I test for spatial autocorrelation in model residuals. Panels show two-tailed p-values of Moran’s I statistic calculated for mean residuals from two statistical models (left: s(k,by=land) + (lat,long), middle: s(k,by=land), right: s(k,by=land) - te(k,plot,by=land)), grouped by forest plots. The x-axis represents neighborhood size defined as the number of nearest neighbors (n), ranging from 1 to 100. The y-axis shows corresponding p-values, with a horizontal dashed line indicating the significance threshold (α = 0.05). The absence of p-values below 0.05 across the entire range of neighborhood sizes indicates no significant spatial autocorrelation in the residuals of either model, suggesting that spatial structure was adequately captured by the model formulations.</w:t>
       </w:r>
     </w:p>
+    <w:p>
+      <w:pPr>
+        <w:pStyle w:val="BodyText"/>
+      </w:pPr>
+      <w:r>
+        <w:t xml:space="preserve">texto explicando fig-moranI</w:t>
+      </w:r>
+    </w:p>
     <w:bookmarkEnd w:id="25"/>
     <w:bookmarkStart w:id="26" w:name="tabela-de-comparação-dos-hgam"/>
     <w:p>
@@ -3009,8 +3017,16 @@
         </w:tc>
       </w:tr>
     </w:tbl>
+    <w:p>
+      <w:pPr>
+        <w:pStyle w:val="FirstParagraph"/>
+      </w:pPr>
+      <w:r>
+        <w:t xml:space="preserve">texto interpretando a tabela de seleção</w:t>
+      </w:r>
+    </w:p>
     <w:bookmarkEnd w:id="26"/>
-    <w:bookmarkStart w:id="30" w:name="diagnostico-hgam-mais-plausivel"/>
+    <w:bookmarkStart w:id="31" w:name="interpretação-pelo-hgam-mais-plausível"/>
     <w:p>
       <w:pPr>
         <w:pStyle w:val="Heading2"/>
@@ -3025,10 +3041,140 @@
         <w:tab/>
       </w:r>
       <w:r>
+        <w:t xml:space="preserve">Interpretação pelo HGAM mais plausível</w:t>
+      </w:r>
+    </w:p>
+    <w:p>
+      <w:pPr>
+        <w:pStyle w:val="CaptionedFigure"/>
+      </w:pPr>
+      <w:r>
+        <w:drawing>
+          <wp:inline>
+            <wp:extent cx="4636394" cy="3709115"/>
+            <wp:effectExtent b="0" l="0" r="0" t="0"/>
+            <wp:docPr descr="Figura 1.2: teste" title="" id="28" name="Picture"/>
+            <a:graphic>
+              <a:graphicData uri="http://schemas.openxmlformats.org/drawingml/2006/picture">
+                <pic:pic>
+                  <pic:nvPicPr>
+                    <pic:cNvPr descr="CongSAD_files/figure-docx/figCong-1.png" id="29" name="Picture"/>
+                    <pic:cNvPicPr>
+                      <a:picLocks noChangeArrowheads="1" noChangeAspect="1"/>
+                    </pic:cNvPicPr>
+                  </pic:nvPicPr>
+                  <pic:blipFill>
+                    <a:blip r:embed="rId27"/>
+                    <a:stretch>
+                      <a:fillRect/>
+                    </a:stretch>
+                  </pic:blipFill>
+                  <pic:spPr bwMode="auto">
+                    <a:xfrm>
+                      <a:off x="0" y="0"/>
+                      <a:ext cx="4636394" cy="3709115"/>
+                    </a:xfrm>
+                    <a:prstGeom prst="rect">
+                      <a:avLst/>
+                    </a:prstGeom>
+                    <a:noFill/>
+                    <a:ln w="9525">
+                      <a:noFill/>
+                      <a:headEnd/>
+                      <a:tailEnd/>
+                    </a:ln>
+                  </pic:spPr>
+                </pic:pic>
+              </a:graphicData>
+            </a:graphic>
+          </wp:inline>
+        </w:drawing>
+      </w:r>
+    </w:p>
+    <w:p>
+      <w:pPr>
+        <w:pStyle w:val="ImageCaption"/>
+      </w:pPr>
+      <w:bookmarkStart w:id="30" w:name="fig:figCong"/>
+      <w:bookmarkEnd w:id="30"/>
+      <w:r>
+        <w:t xml:space="preserve">Figura 1.2: teste</w:t>
+      </w:r>
+    </w:p>
+    <w:p>
+      <w:pPr>
+        <w:pStyle w:val="BodyText"/>
+      </w:pPr>
+      <w:r>
+        <w:t xml:space="preserve">Essa figura vai para o resultado principal</w:t>
+      </w:r>
+    </w:p>
+    <w:bookmarkEnd w:id="31"/>
+    <w:bookmarkEnd w:id="32"/>
+    <w:bookmarkStart w:id="33" w:name="X417640e16e13bd4da33141740242f6082a81f90"/>
+    <w:p>
+      <w:pPr>
+        <w:pStyle w:val="Heading1"/>
+      </w:pPr>
+      <w:r>
+        <w:rPr>
+          <w:rStyle w:val="SectionNumber"/>
+        </w:rPr>
+        <w:t xml:space="preserve">2</w:t>
+      </w:r>
+      <w:r>
+        <w:tab/>
+      </w:r>
+      <w:r>
+        <w:t xml:space="preserve">Implicações para a estimativa de efeitos da paisagem</w:t>
+      </w:r>
+    </w:p>
+    <w:p>
+      <w:pPr>
+        <w:pStyle w:val="FirstParagraph"/>
+      </w:pPr>
+      <w:r>
+        <w:t xml:space="preserve">-&gt; adicionar os gráficos que mostram a diferença entre os grupos de parcelas (usados nas próximas análises X os filtrados), incluindo o mapa</w:t>
+      </w:r>
+    </w:p>
+    <w:bookmarkEnd w:id="33"/>
+    <w:bookmarkStart w:id="41" w:name="material-suplementar-do-apêndice"/>
+    <w:p>
+      <w:pPr>
+        <w:pStyle w:val="Heading1"/>
+      </w:pPr>
+      <w:r>
+        <w:rPr>
+          <w:rStyle w:val="SectionNumber"/>
+        </w:rPr>
+        <w:t xml:space="preserve">3</w:t>
+      </w:r>
+      <w:r>
+        <w:tab/>
+      </w:r>
+      <w:r>
+        <w:t xml:space="preserve">Material suplementar do apêndice</w:t>
+      </w:r>
+    </w:p>
+    <w:bookmarkStart w:id="40" w:name="diagnostico-hgam-mais-plausivel"/>
+    <w:p>
+      <w:pPr>
+        <w:pStyle w:val="Heading2"/>
+      </w:pPr>
+      <w:r>
+        <w:rPr>
+          <w:rStyle w:val="SectionNumber"/>
+        </w:rPr>
+        <w:t xml:space="preserve">3.1</w:t>
+      </w:r>
+      <w:r>
+        <w:tab/>
+      </w:r>
+      <w:r>
         <w:t xml:space="preserve">Diagnostico HGAM mais plausivel</w:t>
       </w:r>
     </w:p>
-    <w:bookmarkStart w:id="28" w:name="tabela-do-hgam"/>
+    <w:bookmarkStart w:id="35" w:name="tabela-do-hgam"/>
     <w:p>
       <w:pPr>
         <w:pStyle w:val="Heading3"/>
@@ -3037,7 +3183,7 @@
         <w:rPr>
           <w:rStyle w:val="SectionNumber"/>
         </w:rPr>
-        <w:t xml:space="preserve">1.3.1</w:t>
+        <w:t xml:space="preserve">3.1.1</w:t>
       </w:r>
       <w:r>
         <w:tab/>
@@ -3050,10 +3196,10 @@
       <w:pPr>
         <w:pStyle w:val="TableCaption"/>
       </w:pPr>
-      <w:bookmarkStart w:id="27" w:name="tab:tabsel"/>
-      <w:bookmarkEnd w:id="27"/>
-      <w:r>
-        <w:t xml:space="preserve">Tabela 1.2:</w:t>
+      <w:bookmarkStart w:id="34" w:name="tab:tabsel"/>
+      <w:bookmarkEnd w:id="34"/>
+      <w:r>
+        <w:t xml:space="preserve">Tabela 3.1:</w:t>
       </w:r>
       <w:r>
         <w:t xml:space="preserve"> </w:t>
@@ -7669,8 +7815,8 @@
         </w:tc>
       </w:tr>
     </w:tbl>
-    <w:bookmarkEnd w:id="28"/>
-    <w:bookmarkStart w:id="29" w:name="gráficos-diagnóstico-do-hgam"/>
+    <w:bookmarkEnd w:id="35"/>
+    <w:bookmarkStart w:id="39" w:name="gráficos-diagnóstico-do-hgam"/>
     <w:p>
       <w:pPr>
         <w:pStyle w:val="Heading3"/>
@@ -7679,7 +7825,7 @@
         <w:rPr>
           <w:rStyle w:val="SectionNumber"/>
         </w:rPr>
-        <w:t xml:space="preserve">1.3.2</w:t>
+        <w:t xml:space="preserve">3.1.2</w:t>
       </w:r>
       <w:r>
         <w:tab/>
@@ -7688,47 +7834,56 @@
         <w:t xml:space="preserve">Gráficos Diagnóstico do HGAM</w:t>
       </w:r>
     </w:p>
-    <w:bookmarkEnd w:id="29"/>
-    <w:bookmarkEnd w:id="30"/>
-    <w:bookmarkStart w:id="31" w:name="interpretação-pelo-hgam-mais-plausível"/>
     <w:p>
       <w:pPr>
-        <w:pStyle w:val="Heading2"/>
+        <w:pStyle w:val="FirstParagraph"/>
       </w:pPr>
       <w:r>
-        <w:rPr>
-          <w:rStyle w:val="SectionNumber"/>
-        </w:rPr>
-        <w:t xml:space="preserve">1.4</w:t>
-      </w:r>
-      <w:r>
-        <w:tab/>
-      </w:r>
-      <w:r>
-        <w:t xml:space="preserve">Interpretação pelo HGAM mais plausível</w:t>
+        <w:drawing>
+          <wp:inline>
+            <wp:extent cx="4636394" cy="3709115"/>
+            <wp:effectExtent b="0" l="0" r="0" t="0"/>
+            <wp:docPr descr="" title="" id="37" name="Picture"/>
+            <a:graphic>
+              <a:graphicData uri="http://schemas.openxmlformats.org/drawingml/2006/picture">
+                <pic:pic>
+                  <pic:nvPicPr>
+                    <pic:cNvPr descr="CongSAD_files/figure-docx/gráfico%20diagnóstico%20padrão-1.png" id="38" name="Picture"/>
+                    <pic:cNvPicPr>
+                      <a:picLocks noChangeArrowheads="1" noChangeAspect="1"/>
+                    </pic:cNvPicPr>
+                  </pic:nvPicPr>
+                  <pic:blipFill>
+                    <a:blip r:embed="rId36"/>
+                    <a:stretch>
+                      <a:fillRect/>
+                    </a:stretch>
+                  </pic:blipFill>
+                  <pic:spPr bwMode="auto">
+                    <a:xfrm>
+                      <a:off x="0" y="0"/>
+                      <a:ext cx="4636394" cy="3709115"/>
+                    </a:xfrm>
+                    <a:prstGeom prst="rect">
+                      <a:avLst/>
+                    </a:prstGeom>
+                    <a:noFill/>
+                    <a:ln w="9525">
+                      <a:noFill/>
+                      <a:headEnd/>
+                      <a:tailEnd/>
+                    </a:ln>
+                  </pic:spPr>
+                </pic:pic>
+              </a:graphicData>
+            </a:graphic>
+          </wp:inline>
+        </w:drawing>
       </w:r>
     </w:p>
-    <w:bookmarkEnd w:id="31"/>
-    <w:bookmarkEnd w:id="32"/>
-    <w:bookmarkStart w:id="33" w:name="X417640e16e13bd4da33141740242f6082a81f90"/>
-    <w:p>
-      <w:pPr>
-        <w:pStyle w:val="Heading1"/>
-      </w:pPr>
-      <w:r>
-        <w:rPr>
-          <w:rStyle w:val="SectionNumber"/>
-        </w:rPr>
-        <w:t xml:space="preserve">2</w:t>
-      </w:r>
-      <w:r>
-        <w:tab/>
-      </w:r>
-      <w:r>
-        <w:t xml:space="preserve">Implicações para a estimativa de efeitos da paisagem</w:t>
-      </w:r>
-    </w:p>
-    <w:bookmarkEnd w:id="33"/>
+    <w:bookmarkEnd w:id="39"/>
+    <w:bookmarkEnd w:id="40"/>
+    <w:bookmarkEnd w:id="41"/>
     <w:sectPr/>
   </w:body>
 </w:document>

</xml_diff>